<commit_message>
Fix in second error
fit two
</commit_message>
<xml_diff>
--- a/documentation/Recenzia_Grinchick.docx
+++ b/documentation/Recenzia_Grinchick.docx
@@ -693,7 +693,7 @@
           <w:szCs w:val="28"/>
           <w:lang w:eastAsia="en-US"/>
         </w:rPr>
-        <w:t>в разделе «</w:t>
+        <w:t xml:space="preserve">в </w:t>
       </w:r>
       <w:r>
         <w:rPr>
@@ -702,7 +702,7 @@
           <w:szCs w:val="28"/>
           <w:lang w:eastAsia="en-US"/>
         </w:rPr>
-        <w:t>Разработка</w:t>
+        <w:t xml:space="preserve">дипломном проекте </w:t>
       </w:r>
       <w:r>
         <w:rPr>
@@ -711,19 +711,28 @@
           <w:szCs w:val="28"/>
           <w:lang w:eastAsia="en-US"/>
         </w:rPr>
-        <w:t xml:space="preserve"> приложения» много внимания уделено серверной части приложения и м</w:t>
+        <w:t>много внимания уделено</w:t>
+      </w:r>
+      <w:r>
+        <w:rPr>
+          <w:rFonts w:eastAsia="Calibri"/>
+          <w:sz w:val="28"/>
+          <w:szCs w:val="28"/>
+          <w:lang w:eastAsia="en-US"/>
+        </w:rPr>
+        <w:t xml:space="preserve"> разработке</w:t>
+      </w:r>
+      <w:r>
+        <w:rPr>
+          <w:rFonts w:eastAsia="Calibri"/>
+          <w:sz w:val="28"/>
+          <w:szCs w:val="28"/>
+          <w:lang w:eastAsia="en-US"/>
+        </w:rPr>
+        <w:t xml:space="preserve"> серверной части приложения и мало клиентской.</w:t>
       </w:r>
       <w:bookmarkStart w:id="0" w:name="_GoBack"/>
       <w:bookmarkEnd w:id="0"/>
-      <w:r>
-        <w:rPr>
-          <w:rFonts w:eastAsia="Calibri"/>
-          <w:sz w:val="28"/>
-          <w:szCs w:val="28"/>
-          <w:lang w:eastAsia="en-US"/>
-        </w:rPr>
-        <w:t>ало клиентской.</w:t>
-      </w:r>
     </w:p>
     <w:p>
       <w:pPr>

</xml_diff>